<commit_message>
Replace every variable in curly braces in Word doc. Specify @beechnut's (my) docx_replace, because I added helpful methods to that fork.
</commit_message>
<xml_diff>
--- a/lib/assets/template.docx
+++ b/lib/assets/template.docx
@@ -64,7 +64,7 @@
     <w:tbl>
       <w:tblPr>
         <w:jc w:val="left"/>
-        <w:tblInd w:type="dxa" w:w="-612"/>
+        <w:tblInd w:type="dxa" w:w="-628"/>
         <w:tblBorders>
           <w:top w:color="00000A" w:space="0" w:sz="4" w:val="single"/>
           <w:left w:color="00000A" w:space="0" w:sz="4" w:val="single"/>
@@ -75,16 +75,16 @@
         </w:tblBorders>
         <w:tblCellMar>
           <w:top w:type="dxa" w:w="0"/>
-          <w:left w:type="dxa" w:w="108"/>
+          <w:left w:type="dxa" w:w="93"/>
           <w:bottom w:type="dxa" w:w="0"/>
           <w:right w:type="dxa" w:w="108"/>
         </w:tblCellMar>
       </w:tblPr>
       <w:tblGrid>
-        <w:gridCol w:w="2361"/>
-        <w:gridCol w:w="2368"/>
-        <w:gridCol w:w="3909"/>
-        <w:gridCol w:w="2071"/>
+        <w:gridCol w:w="2360"/>
+        <w:gridCol w:w="2366"/>
+        <w:gridCol w:w="3907"/>
+        <w:gridCol w:w="2074"/>
       </w:tblGrid>
       <w:tr>
         <w:trPr>
@@ -92,16 +92,16 @@
         </w:trPr>
         <w:tc>
           <w:tcPr>
-            <w:tcW w:type="dxa" w:w="2361"/>
-            <w:tcBorders>
-              <w:top w:color="00000A" w:space="0" w:sz="4" w:val="single"/>
-              <w:left w:color="00000A" w:space="0" w:sz="4" w:val="single"/>
-              <w:bottom w:color="00000A" w:space="0" w:sz="4" w:val="single"/>
-              <w:right w:color="00000A" w:space="0" w:sz="4" w:val="single"/>
-            </w:tcBorders>
-            <w:shd w:fill="auto" w:val="clear"/>
-            <w:tcMar>
-              <w:left w:type="dxa" w:w="108"/>
+            <w:tcW w:type="dxa" w:w="2360"/>
+            <w:tcBorders>
+              <w:top w:color="00000A" w:space="0" w:sz="4" w:val="single"/>
+              <w:left w:color="00000A" w:space="0" w:sz="4" w:val="single"/>
+              <w:bottom w:color="00000A" w:space="0" w:sz="4" w:val="single"/>
+              <w:right w:color="00000A" w:space="0" w:sz="4" w:val="single"/>
+            </w:tcBorders>
+            <w:shd w:fill="FFFFFF" w:val="clear"/>
+            <w:tcMar>
+              <w:left w:type="dxa" w:w="93"/>
             </w:tcMar>
           </w:tcPr>
           <w:p>
@@ -123,16 +123,16 @@
         </w:tc>
         <w:tc>
           <w:tcPr>
-            <w:tcW w:type="dxa" w:w="2368"/>
-            <w:tcBorders>
-              <w:top w:color="00000A" w:space="0" w:sz="4" w:val="single"/>
-              <w:left w:color="00000A" w:space="0" w:sz="4" w:val="single"/>
-              <w:bottom w:color="00000A" w:space="0" w:sz="4" w:val="single"/>
-              <w:right w:color="00000A" w:space="0" w:sz="4" w:val="single"/>
-            </w:tcBorders>
-            <w:shd w:fill="auto" w:val="clear"/>
-            <w:tcMar>
-              <w:left w:type="dxa" w:w="108"/>
+            <w:tcW w:type="dxa" w:w="2366"/>
+            <w:tcBorders>
+              <w:top w:color="00000A" w:space="0" w:sz="4" w:val="single"/>
+              <w:left w:color="00000A" w:space="0" w:sz="4" w:val="single"/>
+              <w:bottom w:color="00000A" w:space="0" w:sz="4" w:val="single"/>
+              <w:right w:color="00000A" w:space="0" w:sz="4" w:val="single"/>
+            </w:tcBorders>
+            <w:shd w:fill="FFFFFF" w:val="clear"/>
+            <w:tcMar>
+              <w:left w:type="dxa" w:w="93"/>
             </w:tcMar>
           </w:tcPr>
           <w:p>
@@ -154,16 +154,16 @@
         </w:tc>
         <w:tc>
           <w:tcPr>
-            <w:tcW w:type="dxa" w:w="3909"/>
-            <w:tcBorders>
-              <w:top w:color="00000A" w:space="0" w:sz="4" w:val="single"/>
-              <w:left w:color="00000A" w:space="0" w:sz="4" w:val="single"/>
-              <w:bottom w:color="00000A" w:space="0" w:sz="4" w:val="single"/>
-              <w:right w:color="00000A" w:space="0" w:sz="4" w:val="single"/>
-            </w:tcBorders>
-            <w:shd w:fill="auto" w:val="clear"/>
-            <w:tcMar>
-              <w:left w:type="dxa" w:w="108"/>
+            <w:tcW w:type="dxa" w:w="3907"/>
+            <w:tcBorders>
+              <w:top w:color="00000A" w:space="0" w:sz="4" w:val="single"/>
+              <w:left w:color="00000A" w:space="0" w:sz="4" w:val="single"/>
+              <w:bottom w:color="00000A" w:space="0" w:sz="4" w:val="single"/>
+              <w:right w:color="00000A" w:space="0" w:sz="4" w:val="single"/>
+            </w:tcBorders>
+            <w:shd w:fill="FFFFFF" w:val="clear"/>
+            <w:tcMar>
+              <w:left w:type="dxa" w:w="93"/>
             </w:tcMar>
           </w:tcPr>
           <w:p>
@@ -185,16 +185,16 @@
         </w:tc>
         <w:tc>
           <w:tcPr>
-            <w:tcW w:type="dxa" w:w="2071"/>
-            <w:tcBorders>
-              <w:top w:color="00000A" w:space="0" w:sz="4" w:val="single"/>
-              <w:left w:color="00000A" w:space="0" w:sz="4" w:val="single"/>
-              <w:bottom w:color="00000A" w:space="0" w:sz="4" w:val="single"/>
-              <w:right w:color="00000A" w:space="0" w:sz="4" w:val="single"/>
-            </w:tcBorders>
-            <w:shd w:fill="auto" w:val="clear"/>
-            <w:tcMar>
-              <w:left w:type="dxa" w:w="108"/>
+            <w:tcW w:type="dxa" w:w="2074"/>
+            <w:tcBorders>
+              <w:top w:color="00000A" w:space="0" w:sz="4" w:val="single"/>
+              <w:left w:color="00000A" w:space="0" w:sz="4" w:val="single"/>
+              <w:bottom w:color="00000A" w:space="0" w:sz="4" w:val="single"/>
+              <w:right w:color="00000A" w:space="0" w:sz="4" w:val="single"/>
+            </w:tcBorders>
+            <w:shd w:fill="FFFFFF" w:val="clear"/>
+            <w:tcMar>
+              <w:left w:type="dxa" w:w="93"/>
             </w:tcMar>
           </w:tcPr>
           <w:p>
@@ -217,119 +217,109 @@
         </w:trPr>
         <w:tc>
           <w:tcPr>
-            <w:tcW w:type="dxa" w:w="2361"/>
-            <w:tcBorders>
-              <w:top w:color="00000A" w:space="0" w:sz="4" w:val="single"/>
-              <w:left w:color="00000A" w:space="0" w:sz="4" w:val="single"/>
-              <w:bottom w:color="00000A" w:space="0" w:sz="4" w:val="single"/>
-              <w:right w:color="00000A" w:space="0" w:sz="4" w:val="single"/>
-            </w:tcBorders>
-            <w:shd w:fill="auto" w:val="clear"/>
-            <w:tcMar>
-              <w:left w:type="dxa" w:w="108"/>
-            </w:tcMar>
-          </w:tcPr>
-          <w:p>
-            <w:pPr>
-              <w:pStyle w:val="style0"/>
-              <w:spacing w:after="0" w:before="0" w:line="100" w:lineRule="atLeast"/>
-              <w:contextualSpacing w:val="false"/>
-              <w:rPr>
-                <w:rFonts w:ascii="Tw Cen MT" w:hAnsi="Tw Cen MT"/>
-                <w:vertAlign w:val="superscript"/>
-              </w:rPr>
-            </w:pPr>
-            <w:r>
-              <w:rPr>
-                <w:rFonts w:ascii="Tw Cen MT" w:hAnsi="Tw Cen MT"/>
-              </w:rPr>
-              <w:t>Monday,  February 24</w:t>
-            </w:r>
-            <w:r>
-              <w:rPr>
-                <w:rFonts w:ascii="Tw Cen MT" w:hAnsi="Tw Cen MT"/>
-                <w:vertAlign w:val="superscript"/>
-              </w:rPr>
-              <w:t>th</w:t>
-            </w:r>
-          </w:p>
-        </w:tc>
-        <w:tc>
-          <w:tcPr>
-            <w:tcW w:type="dxa" w:w="2368"/>
-            <w:tcBorders>
-              <w:top w:color="00000A" w:space="0" w:sz="4" w:val="single"/>
-              <w:left w:color="00000A" w:space="0" w:sz="4" w:val="single"/>
-              <w:bottom w:color="00000A" w:space="0" w:sz="4" w:val="single"/>
-              <w:right w:color="00000A" w:space="0" w:sz="4" w:val="single"/>
-            </w:tcBorders>
-            <w:shd w:fill="auto" w:val="clear"/>
-            <w:tcMar>
-              <w:left w:type="dxa" w:w="108"/>
-            </w:tcMar>
-          </w:tcPr>
-          <w:p>
-            <w:pPr>
-              <w:pStyle w:val="style0"/>
-              <w:spacing w:after="0" w:before="0" w:line="100" w:lineRule="atLeast"/>
-              <w:contextualSpacing w:val="false"/>
-              <w:rPr>
-                <w:rFonts w:ascii="Tw Cen MT" w:hAnsi="Tw Cen MT"/>
-              </w:rPr>
-            </w:pPr>
-            <w:bookmarkStart w:id="0" w:name="__DdeLink__2740_1760714197"/>
-            <w:bookmarkEnd w:id="0"/>
-            <w:r>
-              <w:rPr>
-                <w:rFonts w:ascii="Tw Cen MT" w:hAnsi="Tw Cen MT"/>
-              </w:rPr>
-              <w:t>$$var1$$</w:t>
-            </w:r>
-          </w:p>
-        </w:tc>
-        <w:tc>
-          <w:tcPr>
-            <w:tcW w:type="dxa" w:w="3909"/>
-            <w:tcBorders>
-              <w:top w:color="00000A" w:space="0" w:sz="4" w:val="single"/>
-              <w:left w:color="00000A" w:space="0" w:sz="4" w:val="single"/>
-              <w:bottom w:color="00000A" w:space="0" w:sz="4" w:val="single"/>
-              <w:right w:color="00000A" w:space="0" w:sz="4" w:val="single"/>
-            </w:tcBorders>
-            <w:shd w:fill="auto" w:val="clear"/>
-            <w:tcMar>
-              <w:left w:type="dxa" w:w="108"/>
-            </w:tcMar>
-          </w:tcPr>
-          <w:p>
-            <w:pPr>
-              <w:pStyle w:val="style0"/>
-              <w:spacing w:after="0" w:before="0" w:line="100" w:lineRule="atLeast"/>
-              <w:contextualSpacing w:val="false"/>
-              <w:rPr>
-                <w:rFonts w:ascii="Tw Cen MT" w:hAnsi="Tw Cen MT"/>
-              </w:rPr>
-            </w:pPr>
-            <w:r>
-              <w:rPr>
-                <w:rFonts w:ascii="Tw Cen MT" w:hAnsi="Tw Cen MT"/>
-              </w:rPr>
-              <w:t>$$var1$$</w:t>
-            </w:r>
-          </w:p>
-        </w:tc>
-        <w:tc>
-          <w:tcPr>
-            <w:tcW w:type="dxa" w:w="2071"/>
-            <w:tcBorders>
-              <w:top w:color="00000A" w:space="0" w:sz="4" w:val="single"/>
-              <w:left w:color="00000A" w:space="0" w:sz="4" w:val="single"/>
-              <w:bottom w:color="00000A" w:space="0" w:sz="4" w:val="single"/>
-              <w:right w:color="00000A" w:space="0" w:sz="4" w:val="single"/>
-            </w:tcBorders>
-            <w:shd w:fill="auto" w:val="clear"/>
-            <w:tcMar>
-              <w:left w:type="dxa" w:w="108"/>
+            <w:tcW w:type="dxa" w:w="2360"/>
+            <w:tcBorders>
+              <w:top w:color="00000A" w:space="0" w:sz="4" w:val="single"/>
+              <w:left w:color="00000A" w:space="0" w:sz="4" w:val="single"/>
+              <w:bottom w:color="00000A" w:space="0" w:sz="4" w:val="single"/>
+              <w:right w:color="00000A" w:space="0" w:sz="4" w:val="single"/>
+            </w:tcBorders>
+            <w:shd w:fill="FFFFFF" w:val="clear"/>
+            <w:tcMar>
+              <w:left w:type="dxa" w:w="93"/>
+            </w:tcMar>
+          </w:tcPr>
+          <w:p>
+            <w:pPr>
+              <w:pStyle w:val="style0"/>
+              <w:spacing w:after="0" w:before="0" w:line="100" w:lineRule="atLeast"/>
+              <w:contextualSpacing w:val="false"/>
+              <w:rPr>
+                <w:rFonts w:ascii="Tw Cen MT" w:hAnsi="Tw Cen MT"/>
+              </w:rPr>
+            </w:pPr>
+            <w:r>
+              <w:rPr>
+                <w:rFonts w:ascii="Tw Cen MT" w:hAnsi="Tw Cen MT"/>
+              </w:rPr>
+              <w:t>{@profile.region.to_s}</w:t>
+            </w:r>
+          </w:p>
+        </w:tc>
+        <w:tc>
+          <w:tcPr>
+            <w:tcW w:type="dxa" w:w="2366"/>
+            <w:tcBorders>
+              <w:top w:color="00000A" w:space="0" w:sz="4" w:val="single"/>
+              <w:left w:color="00000A" w:space="0" w:sz="4" w:val="single"/>
+              <w:bottom w:color="00000A" w:space="0" w:sz="4" w:val="single"/>
+              <w:right w:color="00000A" w:space="0" w:sz="4" w:val="single"/>
+            </w:tcBorders>
+            <w:shd w:fill="FFFFFF" w:val="clear"/>
+            <w:tcMar>
+              <w:left w:type="dxa" w:w="93"/>
+            </w:tcMar>
+          </w:tcPr>
+          <w:p>
+            <w:pPr>
+              <w:pStyle w:val="style0"/>
+              <w:spacing w:after="0" w:before="0" w:line="100" w:lineRule="atLeast"/>
+              <w:contextualSpacing w:val="false"/>
+              <w:rPr>
+                <w:rFonts w:ascii="Tw Cen MT" w:hAnsi="Tw Cen MT"/>
+              </w:rPr>
+            </w:pPr>
+            <w:r>
+              <w:rPr>
+                <w:rFonts w:ascii="Tw Cen MT" w:hAnsi="Tw Cen MT"/>
+              </w:rPr>
+              <w:t>{@profile.county.name}</w:t>
+            </w:r>
+          </w:p>
+        </w:tc>
+        <w:tc>
+          <w:tcPr>
+            <w:tcW w:type="dxa" w:w="3907"/>
+            <w:tcBorders>
+              <w:top w:color="00000A" w:space="0" w:sz="4" w:val="single"/>
+              <w:left w:color="00000A" w:space="0" w:sz="4" w:val="single"/>
+              <w:bottom w:color="00000A" w:space="0" w:sz="4" w:val="single"/>
+              <w:right w:color="00000A" w:space="0" w:sz="4" w:val="single"/>
+            </w:tcBorders>
+            <w:shd w:fill="FFFFFF" w:val="clear"/>
+            <w:tcMar>
+              <w:left w:type="dxa" w:w="93"/>
+            </w:tcMar>
+          </w:tcPr>
+          <w:p>
+            <w:pPr>
+              <w:pStyle w:val="style0"/>
+              <w:spacing w:after="0" w:before="0" w:line="100" w:lineRule="atLeast"/>
+              <w:contextualSpacing w:val="false"/>
+              <w:rPr>
+                <w:rFonts w:ascii="Tw Cen MT" w:hAnsi="Tw Cen MT"/>
+              </w:rPr>
+            </w:pPr>
+            <w:r>
+              <w:rPr>
+                <w:rFonts w:ascii="Tw Cen MT" w:hAnsi="Tw Cen MT"/>
+              </w:rPr>
+              <w:t>{@profile.state.median_ro}</w:t>
+            </w:r>
+          </w:p>
+        </w:tc>
+        <w:tc>
+          <w:tcPr>
+            <w:tcW w:type="dxa" w:w="2074"/>
+            <w:tcBorders>
+              <w:top w:color="00000A" w:space="0" w:sz="4" w:val="single"/>
+              <w:left w:color="00000A" w:space="0" w:sz="4" w:val="single"/>
+              <w:bottom w:color="00000A" w:space="0" w:sz="4" w:val="single"/>
+              <w:right w:color="00000A" w:space="0" w:sz="4" w:val="single"/>
+            </w:tcBorders>
+            <w:shd w:fill="FFFFFF" w:val="clear"/>
+            <w:tcMar>
+              <w:left w:type="dxa" w:w="93"/>
             </w:tcMar>
           </w:tcPr>
           <w:p>
@@ -356,16 +346,16 @@
         </w:trPr>
         <w:tc>
           <w:tcPr>
-            <w:tcW w:type="dxa" w:w="2361"/>
-            <w:tcBorders>
-              <w:top w:color="00000A" w:space="0" w:sz="4" w:val="single"/>
-              <w:left w:color="00000A" w:space="0" w:sz="4" w:val="single"/>
-              <w:bottom w:color="00000A" w:space="0" w:sz="4" w:val="single"/>
-              <w:right w:color="00000A" w:space="0" w:sz="4" w:val="single"/>
-            </w:tcBorders>
-            <w:shd w:fill="auto" w:val="clear"/>
-            <w:tcMar>
-              <w:left w:type="dxa" w:w="108"/>
+            <w:tcW w:type="dxa" w:w="2360"/>
+            <w:tcBorders>
+              <w:top w:color="00000A" w:space="0" w:sz="4" w:val="single"/>
+              <w:left w:color="00000A" w:space="0" w:sz="4" w:val="single"/>
+              <w:bottom w:color="00000A" w:space="0" w:sz="4" w:val="single"/>
+              <w:right w:color="00000A" w:space="0" w:sz="4" w:val="single"/>
+            </w:tcBorders>
+            <w:shd w:fill="FFFFFF" w:val="clear"/>
+            <w:tcMar>
+              <w:left w:type="dxa" w:w="93"/>
             </w:tcMar>
           </w:tcPr>
           <w:p>
@@ -400,16 +390,16 @@
         </w:tc>
         <w:tc>
           <w:tcPr>
-            <w:tcW w:type="dxa" w:w="2368"/>
-            <w:tcBorders>
-              <w:top w:color="00000A" w:space="0" w:sz="4" w:val="single"/>
-              <w:left w:color="00000A" w:space="0" w:sz="4" w:val="single"/>
-              <w:bottom w:color="00000A" w:space="0" w:sz="4" w:val="single"/>
-              <w:right w:color="00000A" w:space="0" w:sz="4" w:val="single"/>
-            </w:tcBorders>
-            <w:shd w:fill="auto" w:val="clear"/>
-            <w:tcMar>
-              <w:left w:type="dxa" w:w="108"/>
+            <w:tcW w:type="dxa" w:w="2366"/>
+            <w:tcBorders>
+              <w:top w:color="00000A" w:space="0" w:sz="4" w:val="single"/>
+              <w:left w:color="00000A" w:space="0" w:sz="4" w:val="single"/>
+              <w:bottom w:color="00000A" w:space="0" w:sz="4" w:val="single"/>
+              <w:right w:color="00000A" w:space="0" w:sz="4" w:val="single"/>
+            </w:tcBorders>
+            <w:shd w:fill="FFFFFF" w:val="clear"/>
+            <w:tcMar>
+              <w:left w:type="dxa" w:w="93"/>
             </w:tcMar>
           </w:tcPr>
           <w:p>
@@ -442,47 +432,47 @@
         </w:tc>
         <w:tc>
           <w:tcPr>
-            <w:tcW w:type="dxa" w:w="3909"/>
-            <w:tcBorders>
-              <w:top w:color="00000A" w:space="0" w:sz="4" w:val="single"/>
-              <w:left w:color="00000A" w:space="0" w:sz="4" w:val="single"/>
-              <w:bottom w:color="00000A" w:space="0" w:sz="4" w:val="single"/>
-              <w:right w:color="00000A" w:space="0" w:sz="4" w:val="single"/>
-            </w:tcBorders>
-            <w:shd w:fill="auto" w:val="clear"/>
-            <w:tcMar>
-              <w:left w:type="dxa" w:w="108"/>
-            </w:tcMar>
-          </w:tcPr>
-          <w:p>
-            <w:pPr>
-              <w:pStyle w:val="style0"/>
-              <w:spacing w:after="0" w:before="0" w:line="100" w:lineRule="atLeast"/>
-              <w:contextualSpacing w:val="false"/>
-              <w:rPr>
-                <w:rFonts w:ascii="Tw Cen MT" w:hAnsi="Tw Cen MT"/>
-              </w:rPr>
-            </w:pPr>
-            <w:r>
-              <w:rPr>
-                <w:rFonts w:ascii="Tw Cen MT" w:hAnsi="Tw Cen MT"/>
-              </w:rPr>
-              <w:t>$$var2$$</w:t>
-            </w:r>
-          </w:p>
-        </w:tc>
-        <w:tc>
-          <w:tcPr>
-            <w:tcW w:type="dxa" w:w="2071"/>
-            <w:tcBorders>
-              <w:top w:color="00000A" w:space="0" w:sz="4" w:val="single"/>
-              <w:left w:color="00000A" w:space="0" w:sz="4" w:val="single"/>
-              <w:bottom w:color="00000A" w:space="0" w:sz="4" w:val="single"/>
-              <w:right w:color="00000A" w:space="0" w:sz="4" w:val="single"/>
-            </w:tcBorders>
-            <w:shd w:fill="auto" w:val="clear"/>
-            <w:tcMar>
-              <w:left w:type="dxa" w:w="108"/>
+            <w:tcW w:type="dxa" w:w="3907"/>
+            <w:tcBorders>
+              <w:top w:color="00000A" w:space="0" w:sz="4" w:val="single"/>
+              <w:left w:color="00000A" w:space="0" w:sz="4" w:val="single"/>
+              <w:bottom w:color="00000A" w:space="0" w:sz="4" w:val="single"/>
+              <w:right w:color="00000A" w:space="0" w:sz="4" w:val="single"/>
+            </w:tcBorders>
+            <w:shd w:fill="FFFFFF" w:val="clear"/>
+            <w:tcMar>
+              <w:left w:type="dxa" w:w="93"/>
+            </w:tcMar>
+          </w:tcPr>
+          <w:p>
+            <w:pPr>
+              <w:pStyle w:val="style0"/>
+              <w:spacing w:after="0" w:before="0" w:line="100" w:lineRule="atLeast"/>
+              <w:contextualSpacing w:val="false"/>
+              <w:rPr>
+                <w:rFonts w:ascii="Tw Cen MT" w:hAnsi="Tw Cen MT"/>
+              </w:rPr>
+            </w:pPr>
+            <w:r>
+              <w:rPr>
+                <w:rFonts w:ascii="Tw Cen MT" w:hAnsi="Tw Cen MT"/>
+              </w:rPr>
+              <w:t>{@profile.neighbors.total_ro}</w:t>
+            </w:r>
+          </w:p>
+        </w:tc>
+        <w:tc>
+          <w:tcPr>
+            <w:tcW w:type="dxa" w:w="2074"/>
+            <w:tcBorders>
+              <w:top w:color="00000A" w:space="0" w:sz="4" w:val="single"/>
+              <w:left w:color="00000A" w:space="0" w:sz="4" w:val="single"/>
+              <w:bottom w:color="00000A" w:space="0" w:sz="4" w:val="single"/>
+              <w:right w:color="00000A" w:space="0" w:sz="4" w:val="single"/>
+            </w:tcBorders>
+            <w:shd w:fill="FFFFFF" w:val="clear"/>
+            <w:tcMar>
+              <w:left w:type="dxa" w:w="93"/>
             </w:tcMar>
           </w:tcPr>
           <w:p>
@@ -509,16 +499,16 @@
         </w:trPr>
         <w:tc>
           <w:tcPr>
-            <w:tcW w:type="dxa" w:w="2361"/>
-            <w:tcBorders>
-              <w:top w:color="00000A" w:space="0" w:sz="4" w:val="single"/>
-              <w:left w:color="00000A" w:space="0" w:sz="4" w:val="single"/>
-              <w:bottom w:color="00000A" w:space="0" w:sz="4" w:val="single"/>
-              <w:right w:color="00000A" w:space="0" w:sz="4" w:val="single"/>
-            </w:tcBorders>
-            <w:shd w:fill="auto" w:val="clear"/>
-            <w:tcMar>
-              <w:left w:type="dxa" w:w="108"/>
+            <w:tcW w:type="dxa" w:w="2360"/>
+            <w:tcBorders>
+              <w:top w:color="00000A" w:space="0" w:sz="4" w:val="single"/>
+              <w:left w:color="00000A" w:space="0" w:sz="4" w:val="single"/>
+              <w:bottom w:color="00000A" w:space="0" w:sz="4" w:val="single"/>
+              <w:right w:color="00000A" w:space="0" w:sz="4" w:val="single"/>
+            </w:tcBorders>
+            <w:shd w:fill="FFFFFF" w:val="clear"/>
+            <w:tcMar>
+              <w:left w:type="dxa" w:w="93"/>
             </w:tcMar>
           </w:tcPr>
           <w:p>
@@ -569,64 +559,58 @@
         </w:tc>
         <w:tc>
           <w:tcPr>
-            <w:tcW w:type="dxa" w:w="2368"/>
-            <w:tcBorders>
-              <w:top w:color="00000A" w:space="0" w:sz="4" w:val="single"/>
-              <w:left w:color="00000A" w:space="0" w:sz="4" w:val="single"/>
-              <w:bottom w:color="00000A" w:space="0" w:sz="4" w:val="single"/>
-              <w:right w:color="00000A" w:space="0" w:sz="4" w:val="single"/>
-            </w:tcBorders>
-            <w:shd w:fill="auto" w:val="clear"/>
-            <w:tcMar>
-              <w:left w:type="dxa" w:w="108"/>
-            </w:tcMar>
-          </w:tcPr>
-          <w:p>
-            <w:pPr>
-              <w:pStyle w:val="style0"/>
-              <w:spacing w:after="0" w:before="0" w:line="100" w:lineRule="atLeast"/>
-              <w:contextualSpacing w:val="false"/>
-              <w:rPr>
-                <w:rFonts w:ascii="Tw Cen MT" w:hAnsi="Tw Cen MT"/>
-              </w:rPr>
-            </w:pPr>
-            <w:r>
-              <w:rPr>
-                <w:rFonts w:ascii="Tw Cen MT" w:hAnsi="Tw Cen MT"/>
-              </w:rPr>
-              <w:t>$$var2$$</w:t>
-            </w:r>
-            <w:r>
-              <w:rPr>
-                <w:rFonts w:ascii="Tw Cen MT" w:hAnsi="Tw Cen MT"/>
-              </w:rPr>
-              <w:t xml:space="preserve"> </w:t>
-            </w:r>
-          </w:p>
-          <w:p>
-            <w:pPr>
-              <w:pStyle w:val="style0"/>
-              <w:spacing w:after="0" w:before="0" w:line="100" w:lineRule="atLeast"/>
-              <w:contextualSpacing w:val="false"/>
-              <w:rPr/>
-            </w:pPr>
-            <w:r>
-              <w:rPr/>
-            </w:r>
-          </w:p>
-        </w:tc>
-        <w:tc>
-          <w:tcPr>
-            <w:tcW w:type="dxa" w:w="3909"/>
-            <w:tcBorders>
-              <w:top w:color="00000A" w:space="0" w:sz="4" w:val="single"/>
-              <w:left w:color="00000A" w:space="0" w:sz="4" w:val="single"/>
-              <w:bottom w:color="00000A" w:space="0" w:sz="4" w:val="single"/>
-              <w:right w:color="00000A" w:space="0" w:sz="4" w:val="single"/>
-            </w:tcBorders>
-            <w:shd w:fill="auto" w:val="clear"/>
-            <w:tcMar>
-              <w:left w:type="dxa" w:w="108"/>
+            <w:tcW w:type="dxa" w:w="2366"/>
+            <w:tcBorders>
+              <w:top w:color="00000A" w:space="0" w:sz="4" w:val="single"/>
+              <w:left w:color="00000A" w:space="0" w:sz="4" w:val="single"/>
+              <w:bottom w:color="00000A" w:space="0" w:sz="4" w:val="single"/>
+              <w:right w:color="00000A" w:space="0" w:sz="4" w:val="single"/>
+            </w:tcBorders>
+            <w:shd w:fill="FFFFFF" w:val="clear"/>
+            <w:tcMar>
+              <w:left w:type="dxa" w:w="93"/>
+            </w:tcMar>
+          </w:tcPr>
+          <w:p>
+            <w:pPr>
+              <w:pStyle w:val="style0"/>
+              <w:spacing w:after="0" w:before="0" w:line="100" w:lineRule="atLeast"/>
+              <w:contextualSpacing w:val="false"/>
+              <w:rPr>
+                <w:rFonts w:ascii="Tw Cen MT" w:hAnsi="Tw Cen MT"/>
+              </w:rPr>
+            </w:pPr>
+            <w:r>
+              <w:rPr>
+                <w:rFonts w:ascii="Tw Cen MT" w:hAnsi="Tw Cen MT"/>
+              </w:rPr>
+              <w:t xml:space="preserve">$$var2$$ </w:t>
+            </w:r>
+          </w:p>
+          <w:p>
+            <w:pPr>
+              <w:pStyle w:val="style0"/>
+              <w:spacing w:after="0" w:before="0" w:line="100" w:lineRule="atLeast"/>
+              <w:contextualSpacing w:val="false"/>
+              <w:rPr/>
+            </w:pPr>
+            <w:r>
+              <w:rPr/>
+            </w:r>
+          </w:p>
+        </w:tc>
+        <w:tc>
+          <w:tcPr>
+            <w:tcW w:type="dxa" w:w="3907"/>
+            <w:tcBorders>
+              <w:top w:color="00000A" w:space="0" w:sz="4" w:val="single"/>
+              <w:left w:color="00000A" w:space="0" w:sz="4" w:val="single"/>
+              <w:bottom w:color="00000A" w:space="0" w:sz="4" w:val="single"/>
+              <w:right w:color="00000A" w:space="0" w:sz="4" w:val="single"/>
+            </w:tcBorders>
+            <w:shd w:fill="FFFFFF" w:val="clear"/>
+            <w:tcMar>
+              <w:left w:type="dxa" w:w="93"/>
             </w:tcMar>
           </w:tcPr>
           <w:p>
@@ -648,16 +632,16 @@
         </w:tc>
         <w:tc>
           <w:tcPr>
-            <w:tcW w:type="dxa" w:w="2071"/>
-            <w:tcBorders>
-              <w:top w:color="00000A" w:space="0" w:sz="4" w:val="single"/>
-              <w:left w:color="00000A" w:space="0" w:sz="4" w:val="single"/>
-              <w:bottom w:color="00000A" w:space="0" w:sz="4" w:val="single"/>
-              <w:right w:color="00000A" w:space="0" w:sz="4" w:val="single"/>
-            </w:tcBorders>
-            <w:shd w:fill="auto" w:val="clear"/>
-            <w:tcMar>
-              <w:left w:type="dxa" w:w="108"/>
+            <w:tcW w:type="dxa" w:w="2074"/>
+            <w:tcBorders>
+              <w:top w:color="00000A" w:space="0" w:sz="4" w:val="single"/>
+              <w:left w:color="00000A" w:space="0" w:sz="4" w:val="single"/>
+              <w:bottom w:color="00000A" w:space="0" w:sz="4" w:val="single"/>
+              <w:right w:color="00000A" w:space="0" w:sz="4" w:val="single"/>
+            </w:tcBorders>
+            <w:shd w:fill="FFFFFF" w:val="clear"/>
+            <w:tcMar>
+              <w:left w:type="dxa" w:w="93"/>
             </w:tcMar>
           </w:tcPr>
           <w:p>
@@ -686,16 +670,16 @@
         </w:trPr>
         <w:tc>
           <w:tcPr>
-            <w:tcW w:type="dxa" w:w="2361"/>
-            <w:tcBorders>
-              <w:top w:color="00000A" w:space="0" w:sz="4" w:val="single"/>
-              <w:left w:color="00000A" w:space="0" w:sz="4" w:val="single"/>
-              <w:bottom w:color="00000A" w:space="0" w:sz="4" w:val="single"/>
-              <w:right w:color="00000A" w:space="0" w:sz="4" w:val="single"/>
-            </w:tcBorders>
-            <w:shd w:fill="auto" w:val="clear"/>
-            <w:tcMar>
-              <w:left w:type="dxa" w:w="108"/>
+            <w:tcW w:type="dxa" w:w="2360"/>
+            <w:tcBorders>
+              <w:top w:color="00000A" w:space="0" w:sz="4" w:val="single"/>
+              <w:left w:color="00000A" w:space="0" w:sz="4" w:val="single"/>
+              <w:bottom w:color="00000A" w:space="0" w:sz="4" w:val="single"/>
+              <w:right w:color="00000A" w:space="0" w:sz="4" w:val="single"/>
+            </w:tcBorders>
+            <w:shd w:fill="FFFFFF" w:val="clear"/>
+            <w:tcMar>
+              <w:left w:type="dxa" w:w="93"/>
             </w:tcMar>
           </w:tcPr>
           <w:p>
@@ -730,16 +714,16 @@
         </w:tc>
         <w:tc>
           <w:tcPr>
-            <w:tcW w:type="dxa" w:w="2368"/>
-            <w:tcBorders>
-              <w:top w:color="00000A" w:space="0" w:sz="4" w:val="single"/>
-              <w:left w:color="00000A" w:space="0" w:sz="4" w:val="single"/>
-              <w:bottom w:color="00000A" w:space="0" w:sz="4" w:val="single"/>
-              <w:right w:color="00000A" w:space="0" w:sz="4" w:val="single"/>
-            </w:tcBorders>
-            <w:shd w:fill="auto" w:val="clear"/>
-            <w:tcMar>
-              <w:left w:type="dxa" w:w="108"/>
+            <w:tcW w:type="dxa" w:w="2366"/>
+            <w:tcBorders>
+              <w:top w:color="00000A" w:space="0" w:sz="4" w:val="single"/>
+              <w:left w:color="00000A" w:space="0" w:sz="4" w:val="single"/>
+              <w:bottom w:color="00000A" w:space="0" w:sz="4" w:val="single"/>
+              <w:right w:color="00000A" w:space="0" w:sz="4" w:val="single"/>
+            </w:tcBorders>
+            <w:shd w:fill="FFFFFF" w:val="clear"/>
+            <w:tcMar>
+              <w:left w:type="dxa" w:w="93"/>
             </w:tcMar>
           </w:tcPr>
           <w:p>
@@ -772,16 +756,16 @@
         </w:tc>
         <w:tc>
           <w:tcPr>
-            <w:tcW w:type="dxa" w:w="3909"/>
-            <w:tcBorders>
-              <w:top w:color="00000A" w:space="0" w:sz="4" w:val="single"/>
-              <w:left w:color="00000A" w:space="0" w:sz="4" w:val="single"/>
-              <w:bottom w:color="00000A" w:space="0" w:sz="4" w:val="single"/>
-              <w:right w:color="00000A" w:space="0" w:sz="4" w:val="single"/>
-            </w:tcBorders>
-            <w:shd w:fill="auto" w:val="clear"/>
-            <w:tcMar>
-              <w:left w:type="dxa" w:w="108"/>
+            <w:tcW w:type="dxa" w:w="3907"/>
+            <w:tcBorders>
+              <w:top w:color="00000A" w:space="0" w:sz="4" w:val="single"/>
+              <w:left w:color="00000A" w:space="0" w:sz="4" w:val="single"/>
+              <w:bottom w:color="00000A" w:space="0" w:sz="4" w:val="single"/>
+              <w:right w:color="00000A" w:space="0" w:sz="4" w:val="single"/>
+            </w:tcBorders>
+            <w:shd w:fill="FFFFFF" w:val="clear"/>
+            <w:tcMar>
+              <w:left w:type="dxa" w:w="93"/>
             </w:tcMar>
           </w:tcPr>
           <w:p>
@@ -799,16 +783,16 @@
         </w:tc>
         <w:tc>
           <w:tcPr>
-            <w:tcW w:type="dxa" w:w="2071"/>
-            <w:tcBorders>
-              <w:top w:color="00000A" w:space="0" w:sz="4" w:val="single"/>
-              <w:left w:color="00000A" w:space="0" w:sz="4" w:val="single"/>
-              <w:bottom w:color="00000A" w:space="0" w:sz="4" w:val="single"/>
-              <w:right w:color="00000A" w:space="0" w:sz="4" w:val="single"/>
-            </w:tcBorders>
-            <w:shd w:fill="auto" w:val="clear"/>
-            <w:tcMar>
-              <w:left w:type="dxa" w:w="108"/>
+            <w:tcW w:type="dxa" w:w="2074"/>
+            <w:tcBorders>
+              <w:top w:color="00000A" w:space="0" w:sz="4" w:val="single"/>
+              <w:left w:color="00000A" w:space="0" w:sz="4" w:val="single"/>
+              <w:bottom w:color="00000A" w:space="0" w:sz="4" w:val="single"/>
+              <w:right w:color="00000A" w:space="0" w:sz="4" w:val="single"/>
+            </w:tcBorders>
+            <w:shd w:fill="FFFFFF" w:val="clear"/>
+            <w:tcMar>
+              <w:left w:type="dxa" w:w="93"/>
             </w:tcMar>
           </w:tcPr>
           <w:p>
@@ -830,16 +814,16 @@
         </w:trPr>
         <w:tc>
           <w:tcPr>
-            <w:tcW w:type="dxa" w:w="2361"/>
-            <w:tcBorders>
-              <w:top w:color="00000A" w:space="0" w:sz="4" w:val="single"/>
-              <w:left w:color="00000A" w:space="0" w:sz="4" w:val="single"/>
-              <w:bottom w:color="00000A" w:space="0" w:sz="4" w:val="single"/>
-              <w:right w:color="00000A" w:space="0" w:sz="4" w:val="single"/>
-            </w:tcBorders>
-            <w:shd w:fill="auto" w:val="clear"/>
-            <w:tcMar>
-              <w:left w:type="dxa" w:w="108"/>
+            <w:tcW w:type="dxa" w:w="2360"/>
+            <w:tcBorders>
+              <w:top w:color="00000A" w:space="0" w:sz="4" w:val="single"/>
+              <w:left w:color="00000A" w:space="0" w:sz="4" w:val="single"/>
+              <w:bottom w:color="00000A" w:space="0" w:sz="4" w:val="single"/>
+              <w:right w:color="00000A" w:space="0" w:sz="4" w:val="single"/>
+            </w:tcBorders>
+            <w:shd w:fill="FFFFFF" w:val="clear"/>
+            <w:tcMar>
+              <w:left w:type="dxa" w:w="93"/>
             </w:tcMar>
           </w:tcPr>
           <w:p>
@@ -874,16 +858,16 @@
         </w:tc>
         <w:tc>
           <w:tcPr>
-            <w:tcW w:type="dxa" w:w="2368"/>
-            <w:tcBorders>
-              <w:top w:color="00000A" w:space="0" w:sz="4" w:val="single"/>
-              <w:left w:color="00000A" w:space="0" w:sz="4" w:val="single"/>
-              <w:bottom w:color="00000A" w:space="0" w:sz="4" w:val="single"/>
-              <w:right w:color="00000A" w:space="0" w:sz="4" w:val="single"/>
-            </w:tcBorders>
-            <w:shd w:fill="auto" w:val="clear"/>
-            <w:tcMar>
-              <w:left w:type="dxa" w:w="108"/>
+            <w:tcW w:type="dxa" w:w="2366"/>
+            <w:tcBorders>
+              <w:top w:color="00000A" w:space="0" w:sz="4" w:val="single"/>
+              <w:left w:color="00000A" w:space="0" w:sz="4" w:val="single"/>
+              <w:bottom w:color="00000A" w:space="0" w:sz="4" w:val="single"/>
+              <w:right w:color="00000A" w:space="0" w:sz="4" w:val="single"/>
+            </w:tcBorders>
+            <w:shd w:fill="FFFFFF" w:val="clear"/>
+            <w:tcMar>
+              <w:left w:type="dxa" w:w="93"/>
             </w:tcMar>
           </w:tcPr>
           <w:p>
@@ -905,16 +889,16 @@
         </w:tc>
         <w:tc>
           <w:tcPr>
-            <w:tcW w:type="dxa" w:w="3909"/>
-            <w:tcBorders>
-              <w:top w:color="00000A" w:space="0" w:sz="4" w:val="single"/>
-              <w:left w:color="00000A" w:space="0" w:sz="4" w:val="single"/>
-              <w:bottom w:color="00000A" w:space="0" w:sz="4" w:val="single"/>
-              <w:right w:color="00000A" w:space="0" w:sz="4" w:val="single"/>
-            </w:tcBorders>
-            <w:shd w:fill="auto" w:val="clear"/>
-            <w:tcMar>
-              <w:left w:type="dxa" w:w="108"/>
+            <w:tcW w:type="dxa" w:w="3907"/>
+            <w:tcBorders>
+              <w:top w:color="00000A" w:space="0" w:sz="4" w:val="single"/>
+              <w:left w:color="00000A" w:space="0" w:sz="4" w:val="single"/>
+              <w:bottom w:color="00000A" w:space="0" w:sz="4" w:val="single"/>
+              <w:right w:color="00000A" w:space="0" w:sz="4" w:val="single"/>
+            </w:tcBorders>
+            <w:shd w:fill="FFFFFF" w:val="clear"/>
+            <w:tcMar>
+              <w:left w:type="dxa" w:w="93"/>
             </w:tcMar>
           </w:tcPr>
           <w:p>
@@ -943,16 +927,16 @@
         </w:tc>
         <w:tc>
           <w:tcPr>
-            <w:tcW w:type="dxa" w:w="2071"/>
-            <w:tcBorders>
-              <w:top w:color="00000A" w:space="0" w:sz="4" w:val="single"/>
-              <w:left w:color="00000A" w:space="0" w:sz="4" w:val="single"/>
-              <w:bottom w:color="00000A" w:space="0" w:sz="4" w:val="single"/>
-              <w:right w:color="00000A" w:space="0" w:sz="4" w:val="single"/>
-            </w:tcBorders>
-            <w:shd w:fill="auto" w:val="clear"/>
-            <w:tcMar>
-              <w:left w:type="dxa" w:w="108"/>
+            <w:tcW w:type="dxa" w:w="2074"/>
+            <w:tcBorders>
+              <w:top w:color="00000A" w:space="0" w:sz="4" w:val="single"/>
+              <w:left w:color="00000A" w:space="0" w:sz="4" w:val="single"/>
+              <w:bottom w:color="00000A" w:space="0" w:sz="4" w:val="single"/>
+              <w:right w:color="00000A" w:space="0" w:sz="4" w:val="single"/>
+            </w:tcBorders>
+            <w:shd w:fill="FFFFFF" w:val="clear"/>
+            <w:tcMar>
+              <w:left w:type="dxa" w:w="93"/>
             </w:tcMar>
           </w:tcPr>
           <w:p>
@@ -974,16 +958,16 @@
         </w:trPr>
         <w:tc>
           <w:tcPr>
-            <w:tcW w:type="dxa" w:w="2361"/>
-            <w:tcBorders>
-              <w:top w:color="00000A" w:space="0" w:sz="4" w:val="single"/>
-              <w:left w:color="00000A" w:space="0" w:sz="4" w:val="single"/>
-              <w:bottom w:color="00000A" w:space="0" w:sz="4" w:val="single"/>
-              <w:right w:color="00000A" w:space="0" w:sz="4" w:val="single"/>
-            </w:tcBorders>
-            <w:shd w:fill="auto" w:val="clear"/>
-            <w:tcMar>
-              <w:left w:type="dxa" w:w="108"/>
+            <w:tcW w:type="dxa" w:w="2360"/>
+            <w:tcBorders>
+              <w:top w:color="00000A" w:space="0" w:sz="4" w:val="single"/>
+              <w:left w:color="00000A" w:space="0" w:sz="4" w:val="single"/>
+              <w:bottom w:color="00000A" w:space="0" w:sz="4" w:val="single"/>
+              <w:right w:color="00000A" w:space="0" w:sz="4" w:val="single"/>
+            </w:tcBorders>
+            <w:shd w:fill="FFFFFF" w:val="clear"/>
+            <w:tcMar>
+              <w:left w:type="dxa" w:w="93"/>
             </w:tcMar>
           </w:tcPr>
           <w:p>
@@ -1026,16 +1010,16 @@
         </w:tc>
         <w:tc>
           <w:tcPr>
-            <w:tcW w:type="dxa" w:w="2368"/>
-            <w:tcBorders>
-              <w:top w:color="00000A" w:space="0" w:sz="4" w:val="single"/>
-              <w:left w:color="00000A" w:space="0" w:sz="4" w:val="single"/>
-              <w:bottom w:color="00000A" w:space="0" w:sz="4" w:val="single"/>
-              <w:right w:color="00000A" w:space="0" w:sz="4" w:val="single"/>
-            </w:tcBorders>
-            <w:shd w:fill="auto" w:val="clear"/>
-            <w:tcMar>
-              <w:left w:type="dxa" w:w="108"/>
+            <w:tcW w:type="dxa" w:w="2366"/>
+            <w:tcBorders>
+              <w:top w:color="00000A" w:space="0" w:sz="4" w:val="single"/>
+              <w:left w:color="00000A" w:space="0" w:sz="4" w:val="single"/>
+              <w:bottom w:color="00000A" w:space="0" w:sz="4" w:val="single"/>
+              <w:right w:color="00000A" w:space="0" w:sz="4" w:val="single"/>
+            </w:tcBorders>
+            <w:shd w:fill="FFFFFF" w:val="clear"/>
+            <w:tcMar>
+              <w:left w:type="dxa" w:w="93"/>
             </w:tcMar>
           </w:tcPr>
           <w:p>
@@ -1068,16 +1052,16 @@
         </w:tc>
         <w:tc>
           <w:tcPr>
-            <w:tcW w:type="dxa" w:w="3909"/>
-            <w:tcBorders>
-              <w:top w:color="00000A" w:space="0" w:sz="4" w:val="single"/>
-              <w:left w:color="00000A" w:space="0" w:sz="4" w:val="single"/>
-              <w:bottom w:color="00000A" w:space="0" w:sz="4" w:val="single"/>
-              <w:right w:color="00000A" w:space="0" w:sz="4" w:val="single"/>
-            </w:tcBorders>
-            <w:shd w:fill="auto" w:val="clear"/>
-            <w:tcMar>
-              <w:left w:type="dxa" w:w="108"/>
+            <w:tcW w:type="dxa" w:w="3907"/>
+            <w:tcBorders>
+              <w:top w:color="00000A" w:space="0" w:sz="4" w:val="single"/>
+              <w:left w:color="00000A" w:space="0" w:sz="4" w:val="single"/>
+              <w:bottom w:color="00000A" w:space="0" w:sz="4" w:val="single"/>
+              <w:right w:color="00000A" w:space="0" w:sz="4" w:val="single"/>
+            </w:tcBorders>
+            <w:shd w:fill="FFFFFF" w:val="clear"/>
+            <w:tcMar>
+              <w:left w:type="dxa" w:w="93"/>
             </w:tcMar>
           </w:tcPr>
           <w:p>
@@ -1095,16 +1079,16 @@
         </w:tc>
         <w:tc>
           <w:tcPr>
-            <w:tcW w:type="dxa" w:w="2071"/>
-            <w:tcBorders>
-              <w:top w:color="00000A" w:space="0" w:sz="4" w:val="single"/>
-              <w:left w:color="00000A" w:space="0" w:sz="4" w:val="single"/>
-              <w:bottom w:color="00000A" w:space="0" w:sz="4" w:val="single"/>
-              <w:right w:color="00000A" w:space="0" w:sz="4" w:val="single"/>
-            </w:tcBorders>
-            <w:shd w:fill="auto" w:val="clear"/>
-            <w:tcMar>
-              <w:left w:type="dxa" w:w="108"/>
+            <w:tcW w:type="dxa" w:w="2074"/>
+            <w:tcBorders>
+              <w:top w:color="00000A" w:space="0" w:sz="4" w:val="single"/>
+              <w:left w:color="00000A" w:space="0" w:sz="4" w:val="single"/>
+              <w:bottom w:color="00000A" w:space="0" w:sz="4" w:val="single"/>
+              <w:right w:color="00000A" w:space="0" w:sz="4" w:val="single"/>
+            </w:tcBorders>
+            <w:shd w:fill="FFFFFF" w:val="clear"/>
+            <w:tcMar>
+              <w:left w:type="dxa" w:w="93"/>
             </w:tcMar>
           </w:tcPr>
           <w:p>
@@ -1126,16 +1110,16 @@
         </w:trPr>
         <w:tc>
           <w:tcPr>
-            <w:tcW w:type="dxa" w:w="2361"/>
-            <w:tcBorders>
-              <w:top w:color="00000A" w:space="0" w:sz="4" w:val="single"/>
-              <w:left w:color="00000A" w:space="0" w:sz="4" w:val="single"/>
-              <w:bottom w:color="00000A" w:space="0" w:sz="4" w:val="single"/>
-              <w:right w:color="00000A" w:space="0" w:sz="4" w:val="single"/>
-            </w:tcBorders>
-            <w:shd w:fill="auto" w:val="clear"/>
-            <w:tcMar>
-              <w:left w:type="dxa" w:w="108"/>
+            <w:tcW w:type="dxa" w:w="2360"/>
+            <w:tcBorders>
+              <w:top w:color="00000A" w:space="0" w:sz="4" w:val="single"/>
+              <w:left w:color="00000A" w:space="0" w:sz="4" w:val="single"/>
+              <w:bottom w:color="00000A" w:space="0" w:sz="4" w:val="single"/>
+              <w:right w:color="00000A" w:space="0" w:sz="4" w:val="single"/>
+            </w:tcBorders>
+            <w:shd w:fill="FFFFFF" w:val="clear"/>
+            <w:tcMar>
+              <w:left w:type="dxa" w:w="93"/>
             </w:tcMar>
           </w:tcPr>
           <w:p>
@@ -1165,16 +1149,16 @@
         </w:tc>
         <w:tc>
           <w:tcPr>
-            <w:tcW w:type="dxa" w:w="2368"/>
-            <w:tcBorders>
-              <w:top w:color="00000A" w:space="0" w:sz="4" w:val="single"/>
-              <w:left w:color="00000A" w:space="0" w:sz="4" w:val="single"/>
-              <w:bottom w:color="00000A" w:space="0" w:sz="4" w:val="single"/>
-              <w:right w:color="00000A" w:space="0" w:sz="4" w:val="single"/>
-            </w:tcBorders>
-            <w:shd w:fill="auto" w:val="clear"/>
-            <w:tcMar>
-              <w:left w:type="dxa" w:w="108"/>
+            <w:tcW w:type="dxa" w:w="2366"/>
+            <w:tcBorders>
+              <w:top w:color="00000A" w:space="0" w:sz="4" w:val="single"/>
+              <w:left w:color="00000A" w:space="0" w:sz="4" w:val="single"/>
+              <w:bottom w:color="00000A" w:space="0" w:sz="4" w:val="single"/>
+              <w:right w:color="00000A" w:space="0" w:sz="4" w:val="single"/>
+            </w:tcBorders>
+            <w:shd w:fill="FFFFFF" w:val="clear"/>
+            <w:tcMar>
+              <w:left w:type="dxa" w:w="93"/>
             </w:tcMar>
           </w:tcPr>
           <w:p>
@@ -1207,16 +1191,16 @@
         </w:tc>
         <w:tc>
           <w:tcPr>
-            <w:tcW w:type="dxa" w:w="3909"/>
-            <w:tcBorders>
-              <w:top w:color="00000A" w:space="0" w:sz="4" w:val="single"/>
-              <w:left w:color="00000A" w:space="0" w:sz="4" w:val="single"/>
-              <w:bottom w:color="00000A" w:space="0" w:sz="4" w:val="single"/>
-              <w:right w:color="00000A" w:space="0" w:sz="4" w:val="single"/>
-            </w:tcBorders>
-            <w:shd w:fill="auto" w:val="clear"/>
-            <w:tcMar>
-              <w:left w:type="dxa" w:w="108"/>
+            <w:tcW w:type="dxa" w:w="3907"/>
+            <w:tcBorders>
+              <w:top w:color="00000A" w:space="0" w:sz="4" w:val="single"/>
+              <w:left w:color="00000A" w:space="0" w:sz="4" w:val="single"/>
+              <w:bottom w:color="00000A" w:space="0" w:sz="4" w:val="single"/>
+              <w:right w:color="00000A" w:space="0" w:sz="4" w:val="single"/>
+            </w:tcBorders>
+            <w:shd w:fill="FFFFFF" w:val="clear"/>
+            <w:tcMar>
+              <w:left w:type="dxa" w:w="93"/>
             </w:tcMar>
           </w:tcPr>
           <w:p>
@@ -1234,16 +1218,16 @@
         </w:tc>
         <w:tc>
           <w:tcPr>
-            <w:tcW w:type="dxa" w:w="2071"/>
-            <w:tcBorders>
-              <w:top w:color="00000A" w:space="0" w:sz="4" w:val="single"/>
-              <w:left w:color="00000A" w:space="0" w:sz="4" w:val="single"/>
-              <w:bottom w:color="00000A" w:space="0" w:sz="4" w:val="single"/>
-              <w:right w:color="00000A" w:space="0" w:sz="4" w:val="single"/>
-            </w:tcBorders>
-            <w:shd w:fill="auto" w:val="clear"/>
-            <w:tcMar>
-              <w:left w:type="dxa" w:w="108"/>
+            <w:tcW w:type="dxa" w:w="2074"/>
+            <w:tcBorders>
+              <w:top w:color="00000A" w:space="0" w:sz="4" w:val="single"/>
+              <w:left w:color="00000A" w:space="0" w:sz="4" w:val="single"/>
+              <w:bottom w:color="00000A" w:space="0" w:sz="4" w:val="single"/>
+              <w:right w:color="00000A" w:space="0" w:sz="4" w:val="single"/>
+            </w:tcBorders>
+            <w:shd w:fill="FFFFFF" w:val="clear"/>
+            <w:tcMar>
+              <w:left w:type="dxa" w:w="93"/>
             </w:tcMar>
           </w:tcPr>
           <w:p>
@@ -1300,16 +1284,16 @@
         </w:trPr>
         <w:tc>
           <w:tcPr>
-            <w:tcW w:type="dxa" w:w="2361"/>
-            <w:tcBorders>
-              <w:top w:color="00000A" w:space="0" w:sz="4" w:val="single"/>
-              <w:left w:color="00000A" w:space="0" w:sz="4" w:val="single"/>
-              <w:bottom w:color="00000A" w:space="0" w:sz="4" w:val="single"/>
-              <w:right w:color="00000A" w:space="0" w:sz="4" w:val="single"/>
-            </w:tcBorders>
-            <w:shd w:fill="auto" w:val="clear"/>
-            <w:tcMar>
-              <w:left w:type="dxa" w:w="108"/>
+            <w:tcW w:type="dxa" w:w="2360"/>
+            <w:tcBorders>
+              <w:top w:color="00000A" w:space="0" w:sz="4" w:val="single"/>
+              <w:left w:color="00000A" w:space="0" w:sz="4" w:val="single"/>
+              <w:bottom w:color="00000A" w:space="0" w:sz="4" w:val="single"/>
+              <w:right w:color="00000A" w:space="0" w:sz="4" w:val="single"/>
+            </w:tcBorders>
+            <w:shd w:fill="FFFFFF" w:val="clear"/>
+            <w:tcMar>
+              <w:left w:type="dxa" w:w="93"/>
             </w:tcMar>
           </w:tcPr>
           <w:p>
@@ -1360,16 +1344,16 @@
         </w:tc>
         <w:tc>
           <w:tcPr>
-            <w:tcW w:type="dxa" w:w="2368"/>
-            <w:tcBorders>
-              <w:top w:color="00000A" w:space="0" w:sz="4" w:val="single"/>
-              <w:left w:color="00000A" w:space="0" w:sz="4" w:val="single"/>
-              <w:bottom w:color="00000A" w:space="0" w:sz="4" w:val="single"/>
-              <w:right w:color="00000A" w:space="0" w:sz="4" w:val="single"/>
-            </w:tcBorders>
-            <w:shd w:fill="auto" w:val="clear"/>
-            <w:tcMar>
-              <w:left w:type="dxa" w:w="108"/>
+            <w:tcW w:type="dxa" w:w="2366"/>
+            <w:tcBorders>
+              <w:top w:color="00000A" w:space="0" w:sz="4" w:val="single"/>
+              <w:left w:color="00000A" w:space="0" w:sz="4" w:val="single"/>
+              <w:bottom w:color="00000A" w:space="0" w:sz="4" w:val="single"/>
+              <w:right w:color="00000A" w:space="0" w:sz="4" w:val="single"/>
+            </w:tcBorders>
+            <w:shd w:fill="FFFFFF" w:val="clear"/>
+            <w:tcMar>
+              <w:left w:type="dxa" w:w="93"/>
             </w:tcMar>
           </w:tcPr>
           <w:p>
@@ -1418,16 +1402,16 @@
         </w:tc>
         <w:tc>
           <w:tcPr>
-            <w:tcW w:type="dxa" w:w="3909"/>
-            <w:tcBorders>
-              <w:top w:color="00000A" w:space="0" w:sz="4" w:val="single"/>
-              <w:left w:color="00000A" w:space="0" w:sz="4" w:val="single"/>
-              <w:bottom w:color="00000A" w:space="0" w:sz="4" w:val="single"/>
-              <w:right w:color="00000A" w:space="0" w:sz="4" w:val="single"/>
-            </w:tcBorders>
-            <w:shd w:fill="auto" w:val="clear"/>
-            <w:tcMar>
-              <w:left w:type="dxa" w:w="108"/>
+            <w:tcW w:type="dxa" w:w="3907"/>
+            <w:tcBorders>
+              <w:top w:color="00000A" w:space="0" w:sz="4" w:val="single"/>
+              <w:left w:color="00000A" w:space="0" w:sz="4" w:val="single"/>
+              <w:bottom w:color="00000A" w:space="0" w:sz="4" w:val="single"/>
+              <w:right w:color="00000A" w:space="0" w:sz="4" w:val="single"/>
+            </w:tcBorders>
+            <w:shd w:fill="FFFFFF" w:val="clear"/>
+            <w:tcMar>
+              <w:left w:type="dxa" w:w="93"/>
             </w:tcMar>
           </w:tcPr>
           <w:p>
@@ -1445,16 +1429,16 @@
         </w:tc>
         <w:tc>
           <w:tcPr>
-            <w:tcW w:type="dxa" w:w="2071"/>
-            <w:tcBorders>
-              <w:top w:color="00000A" w:space="0" w:sz="4" w:val="single"/>
-              <w:left w:color="00000A" w:space="0" w:sz="4" w:val="single"/>
-              <w:bottom w:color="00000A" w:space="0" w:sz="4" w:val="single"/>
-              <w:right w:color="00000A" w:space="0" w:sz="4" w:val="single"/>
-            </w:tcBorders>
-            <w:shd w:fill="auto" w:val="clear"/>
-            <w:tcMar>
-              <w:left w:type="dxa" w:w="108"/>
+            <w:tcW w:type="dxa" w:w="2074"/>
+            <w:tcBorders>
+              <w:top w:color="00000A" w:space="0" w:sz="4" w:val="single"/>
+              <w:left w:color="00000A" w:space="0" w:sz="4" w:val="single"/>
+              <w:bottom w:color="00000A" w:space="0" w:sz="4" w:val="single"/>
+              <w:right w:color="00000A" w:space="0" w:sz="4" w:val="single"/>
+            </w:tcBorders>
+            <w:shd w:fill="FFFFFF" w:val="clear"/>
+            <w:tcMar>
+              <w:left w:type="dxa" w:w="93"/>
             </w:tcMar>
           </w:tcPr>
           <w:p>
@@ -1492,9 +1476,9 @@
           <w:pgNumType w:fmt="decimal"/>
           <w:formProt w:val="false"/>
           <w:textDirection w:val="lrTb"/>
-          <w:docGrid w:charSpace="4096" w:linePitch="360" w:type="default"/>
+          <w:docGrid w:charSpace="16384" w:linePitch="360" w:type="default"/>
         </w:sectPr>
-        <w:pStyle w:val="style0"/>
+        <w:pStyle w:val="style35"/>
         <w:rPr/>
       </w:pPr>
       <w:r>
@@ -1513,13 +1497,9 @@
           <w:pgNumType w:fmt="decimal"/>
           <w:formProt w:val="false"/>
           <w:textDirection w:val="lrTb"/>
-          <w:docGrid w:charSpace="4096" w:linePitch="360" w:type="default"/>
+          <w:docGrid w:charSpace="16384" w:linePitch="360" w:type="default"/>
         </w:sectPr>
-        <w:pStyle w:val="style0"/>
-        <w:pageBreakBefore/>
-        <w:spacing w:after="0" w:before="0"/>
-        <w:ind w:firstLine="720" w:left="-720" w:right="0"/>
-        <w:contextualSpacing w:val="false"/>
+        <w:pStyle w:val="style35"/>
         <w:rPr>
           <w:rFonts w:ascii="Tw Cen MT" w:hAnsi="Tw Cen MT"/>
           <w:b/>
@@ -1867,7 +1847,7 @@
     </w:p>
     <w:p>
       <w:pPr>
-        <w:pStyle w:val="style24"/>
+        <w:pStyle w:val="style33"/>
         <w:numPr>
           <w:ilvl w:val="0"/>
           <w:numId w:val="1"/>
@@ -1883,7 +1863,7 @@
     </w:p>
     <w:p>
       <w:pPr>
-        <w:pStyle w:val="style24"/>
+        <w:pStyle w:val="style33"/>
         <w:numPr>
           <w:ilvl w:val="0"/>
           <w:numId w:val="1"/>
@@ -1899,7 +1879,7 @@
     </w:p>
     <w:p>
       <w:pPr>
-        <w:pStyle w:val="style24"/>
+        <w:pStyle w:val="style33"/>
         <w:numPr>
           <w:ilvl w:val="0"/>
           <w:numId w:val="1"/>
@@ -1915,7 +1895,7 @@
     </w:p>
     <w:p>
       <w:pPr>
-        <w:pStyle w:val="style24"/>
+        <w:pStyle w:val="style33"/>
         <w:numPr>
           <w:ilvl w:val="0"/>
           <w:numId w:val="1"/>
@@ -1931,7 +1911,7 @@
     </w:p>
     <w:p>
       <w:pPr>
-        <w:pStyle w:val="style24"/>
+        <w:pStyle w:val="style33"/>
         <w:numPr>
           <w:ilvl w:val="0"/>
           <w:numId w:val="1"/>
@@ -1947,7 +1927,7 @@
     </w:p>
     <w:p>
       <w:pPr>
-        <w:pStyle w:val="style24"/>
+        <w:pStyle w:val="style33"/>
         <w:numPr>
           <w:ilvl w:val="0"/>
           <w:numId w:val="1"/>
@@ -1963,7 +1943,7 @@
     </w:p>
     <w:p>
       <w:pPr>
-        <w:pStyle w:val="style24"/>
+        <w:pStyle w:val="style33"/>
         <w:numPr>
           <w:ilvl w:val="0"/>
           <w:numId w:val="1"/>
@@ -1979,7 +1959,7 @@
     </w:p>
     <w:p>
       <w:pPr>
-        <w:pStyle w:val="style24"/>
+        <w:pStyle w:val="style33"/>
         <w:numPr>
           <w:ilvl w:val="0"/>
           <w:numId w:val="1"/>
@@ -1995,7 +1975,7 @@
     </w:p>
     <w:p>
       <w:pPr>
-        <w:pStyle w:val="style24"/>
+        <w:pStyle w:val="style33"/>
         <w:numPr>
           <w:ilvl w:val="0"/>
           <w:numId w:val="1"/>
@@ -2011,7 +1991,7 @@
     </w:p>
     <w:p>
       <w:pPr>
-        <w:pStyle w:val="style24"/>
+        <w:pStyle w:val="style33"/>
         <w:spacing w:after="0" w:before="0" w:line="100" w:lineRule="atLeast"/>
         <w:contextualSpacing/>
         <w:rPr/>
@@ -2041,7 +2021,7 @@
     </w:p>
     <w:p>
       <w:pPr>
-        <w:pStyle w:val="style24"/>
+        <w:pStyle w:val="style33"/>
         <w:numPr>
           <w:ilvl w:val="0"/>
           <w:numId w:val="2"/>
@@ -2057,7 +2037,7 @@
     </w:p>
     <w:p>
       <w:pPr>
-        <w:pStyle w:val="style24"/>
+        <w:pStyle w:val="style33"/>
         <w:numPr>
           <w:ilvl w:val="0"/>
           <w:numId w:val="2"/>
@@ -2073,7 +2053,7 @@
     </w:p>
     <w:p>
       <w:pPr>
-        <w:pStyle w:val="style24"/>
+        <w:pStyle w:val="style33"/>
         <w:numPr>
           <w:ilvl w:val="0"/>
           <w:numId w:val="2"/>
@@ -2089,7 +2069,7 @@
     </w:p>
     <w:p>
       <w:pPr>
-        <w:pStyle w:val="style24"/>
+        <w:pStyle w:val="style33"/>
         <w:numPr>
           <w:ilvl w:val="0"/>
           <w:numId w:val="2"/>
@@ -2105,7 +2085,7 @@
     </w:p>
     <w:p>
       <w:pPr>
-        <w:pStyle w:val="style24"/>
+        <w:pStyle w:val="style33"/>
         <w:numPr>
           <w:ilvl w:val="0"/>
           <w:numId w:val="2"/>
@@ -2121,7 +2101,7 @@
     </w:p>
     <w:p>
       <w:pPr>
-        <w:pStyle w:val="style24"/>
+        <w:pStyle w:val="style33"/>
         <w:numPr>
           <w:ilvl w:val="0"/>
           <w:numId w:val="2"/>
@@ -2580,6 +2560,10 @@
     <w:p>
       <w:pPr>
         <w:pStyle w:val="style0"/>
+        <w:widowControl/>
+        <w:suppressAutoHyphens w:val="true"/>
+        <w:spacing w:after="200" w:before="0" w:line="276" w:lineRule="auto"/>
+        <w:contextualSpacing w:val="false"/>
         <w:rPr/>
       </w:pPr>
       <w:r>
@@ -2595,7 +2579,7 @@
       <w:pgNumType w:fmt="decimal"/>
       <w:formProt w:val="false"/>
       <w:textDirection w:val="lrTb"/>
-      <w:docGrid w:charSpace="4096" w:linePitch="360" w:type="default"/>
+      <w:docGrid w:charSpace="16384" w:linePitch="360" w:type="default"/>
     </w:sectPr>
   </w:body>
 </w:document>
@@ -2605,7 +2589,7 @@
 <w:ftr xmlns:o="urn:schemas-microsoft-com:office:office" xmlns:r="http://schemas.openxmlformats.org/officeDocument/2006/relationships" xmlns:v="urn:schemas-microsoft-com:vml" xmlns:w="http://schemas.openxmlformats.org/wordprocessingml/2006/main" xmlns:w10="urn:schemas-microsoft-com:office:word" xmlns:wp="http://schemas.openxmlformats.org/drawingml/2006/wordprocessingDrawing">
   <w:p>
     <w:pPr>
-      <w:pStyle w:val="style26"/>
+      <w:pStyle w:val="style35"/>
       <w:rPr/>
     </w:pPr>
     <w:r>
@@ -2619,7 +2603,7 @@
 <w:ftr xmlns:o="urn:schemas-microsoft-com:office:office" xmlns:r="http://schemas.openxmlformats.org/officeDocument/2006/relationships" xmlns:v="urn:schemas-microsoft-com:vml" xmlns:w="http://schemas.openxmlformats.org/wordprocessingml/2006/main" xmlns:w10="urn:schemas-microsoft-com:office:word" xmlns:wp="http://schemas.openxmlformats.org/drawingml/2006/wordprocessingDrawing">
   <w:p>
     <w:pPr>
-      <w:pStyle w:val="style26"/>
+      <w:pStyle w:val="style35"/>
       <w:jc w:val="right"/>
       <w:rPr/>
     </w:pPr>
@@ -2634,7 +2618,7 @@
       <w:fldChar w:fldCharType="separate"/>
     </w:r>
     <w:r>
-      <w:t>3</w:t>
+      <w:t>2</w:t>
     </w:r>
     <w:r>
       <w:fldChar w:fldCharType="end"/>
@@ -2642,7 +2626,7 @@
   </w:p>
   <w:p>
     <w:pPr>
-      <w:pStyle w:val="style26"/>
+      <w:pStyle w:val="style35"/>
       <w:rPr/>
     </w:pPr>
     <w:r>
@@ -2656,7 +2640,7 @@
 <w:ftr xmlns:o="urn:schemas-microsoft-com:office:office" xmlns:r="http://schemas.openxmlformats.org/officeDocument/2006/relationships" xmlns:v="urn:schemas-microsoft-com:vml" xmlns:w="http://schemas.openxmlformats.org/wordprocessingml/2006/main" xmlns:w10="urn:schemas-microsoft-com:office:word" xmlns:wp="http://schemas.openxmlformats.org/drawingml/2006/wordprocessingDrawing">
   <w:p>
     <w:pPr>
-      <w:pStyle w:val="style26"/>
+      <w:pStyle w:val="style35"/>
       <w:jc w:val="right"/>
       <w:rPr/>
     </w:pPr>
@@ -2671,7 +2655,7 @@
       <w:fldChar w:fldCharType="separate"/>
     </w:r>
     <w:r>
-      <w:t>3</w:t>
+      <w:t>4</w:t>
     </w:r>
     <w:r>
       <w:fldChar w:fldCharType="end"/>
@@ -2679,7 +2663,7 @@
   </w:p>
   <w:p>
     <w:pPr>
-      <w:pStyle w:val="style26"/>
+      <w:pStyle w:val="style35"/>
       <w:rPr/>
     </w:pPr>
     <w:r>
@@ -2693,7 +2677,7 @@
 <w:hdr xmlns:o="urn:schemas-microsoft-com:office:office" xmlns:r="http://schemas.openxmlformats.org/officeDocument/2006/relationships" xmlns:v="urn:schemas-microsoft-com:vml" xmlns:w="http://schemas.openxmlformats.org/wordprocessingml/2006/main" xmlns:w10="urn:schemas-microsoft-com:office:word" xmlns:wp="http://schemas.openxmlformats.org/drawingml/2006/wordprocessingDrawing">
   <w:p>
     <w:pPr>
-      <w:pStyle w:val="style25"/>
+      <w:pStyle w:val="style34"/>
       <w:rPr/>
     </w:pPr>
     <w:r>
@@ -2760,7 +2744,7 @@
 <w:hdr xmlns:o="urn:schemas-microsoft-com:office:office" xmlns:r="http://schemas.openxmlformats.org/officeDocument/2006/relationships" xmlns:v="urn:schemas-microsoft-com:vml" xmlns:w="http://schemas.openxmlformats.org/wordprocessingml/2006/main" xmlns:w10="urn:schemas-microsoft-com:office:word" xmlns:wp="http://schemas.openxmlformats.org/drawingml/2006/wordprocessingDrawing">
   <w:p>
     <w:pPr>
-      <w:pStyle w:val="style25"/>
+      <w:pStyle w:val="style34"/>
       <w:rPr/>
     </w:pPr>
     <w:r>
@@ -2774,7 +2758,7 @@
 <w:hdr xmlns:o="urn:schemas-microsoft-com:office:office" xmlns:r="http://schemas.openxmlformats.org/officeDocument/2006/relationships" xmlns:v="urn:schemas-microsoft-com:vml" xmlns:w="http://schemas.openxmlformats.org/wordprocessingml/2006/main" xmlns:w10="urn:schemas-microsoft-com:office:word" xmlns:wp="http://schemas.openxmlformats.org/drawingml/2006/wordprocessingDrawing">
   <w:p>
     <w:pPr>
-      <w:pStyle w:val="style25"/>
+      <w:pStyle w:val="style34"/>
       <w:rPr/>
     </w:pPr>
     <w:r>
@@ -3126,7 +3110,7 @@
     </w:pPr>
     <w:rPr>
       <w:rFonts w:ascii="Calibri" w:cs="" w:eastAsia="Arial Unicode MS" w:hAnsi="Calibri"/>
-      <w:color w:val="auto"/>
+      <w:color w:val="00000A"/>
       <w:sz w:val="22"/>
       <w:szCs w:val="22"/>
       <w:lang w:bidi="ar-SA" w:eastAsia="en-US" w:val="en-US"/>
@@ -3160,10 +3144,73 @@
       <w:rFonts w:cs="Courier New"/>
     </w:rPr>
   </w:style>
-  <w:style w:styleId="style19" w:type="paragraph">
+  <w:style w:styleId="style19" w:type="character">
+    <w:name w:val="ListLabel 2"/>
+    <w:next w:val="style19"/>
+    <w:rPr>
+      <w:rFonts w:cs="Symbol"/>
+    </w:rPr>
+  </w:style>
+  <w:style w:styleId="style20" w:type="character">
+    <w:name w:val="ListLabel 3"/>
+    <w:next w:val="style20"/>
+    <w:rPr>
+      <w:rFonts w:cs="Courier New"/>
+    </w:rPr>
+  </w:style>
+  <w:style w:styleId="style21" w:type="character">
+    <w:name w:val="ListLabel 4"/>
+    <w:next w:val="style21"/>
+    <w:rPr>
+      <w:rFonts w:cs="Wingdings"/>
+    </w:rPr>
+  </w:style>
+  <w:style w:styleId="style22" w:type="character">
+    <w:name w:val="ListLabel 5"/>
+    <w:next w:val="style22"/>
+    <w:rPr>
+      <w:rFonts w:cs="Symbol"/>
+    </w:rPr>
+  </w:style>
+  <w:style w:styleId="style23" w:type="character">
+    <w:name w:val="ListLabel 6"/>
+    <w:next w:val="style23"/>
+    <w:rPr>
+      <w:rFonts w:cs="Courier New"/>
+    </w:rPr>
+  </w:style>
+  <w:style w:styleId="style24" w:type="character">
+    <w:name w:val="ListLabel 7"/>
+    <w:next w:val="style24"/>
+    <w:rPr>
+      <w:rFonts w:cs="Wingdings"/>
+    </w:rPr>
+  </w:style>
+  <w:style w:styleId="style25" w:type="character">
+    <w:name w:val="ListLabel 8"/>
+    <w:next w:val="style25"/>
+    <w:rPr>
+      <w:rFonts w:cs="Symbol"/>
+    </w:rPr>
+  </w:style>
+  <w:style w:styleId="style26" w:type="character">
+    <w:name w:val="ListLabel 9"/>
+    <w:next w:val="style26"/>
+    <w:rPr>
+      <w:rFonts w:cs="Courier New"/>
+    </w:rPr>
+  </w:style>
+  <w:style w:styleId="style27" w:type="character">
+    <w:name w:val="ListLabel 10"/>
+    <w:next w:val="style27"/>
+    <w:rPr>
+      <w:rFonts w:cs="Wingdings"/>
+    </w:rPr>
+  </w:style>
+  <w:style w:styleId="style28" w:type="paragraph">
     <w:name w:val="Heading"/>
     <w:basedOn w:val="style0"/>
-    <w:next w:val="style20"/>
+    <w:next w:val="style29"/>
     <w:pPr>
       <w:keepNext/>
       <w:spacing w:after="120" w:before="240"/>
@@ -3175,27 +3222,27 @@
       <w:szCs w:val="28"/>
     </w:rPr>
   </w:style>
-  <w:style w:styleId="style20" w:type="paragraph">
+  <w:style w:styleId="style29" w:type="paragraph">
     <w:name w:val="Text Body"/>
     <w:basedOn w:val="style0"/>
-    <w:next w:val="style20"/>
+    <w:next w:val="style29"/>
     <w:pPr>
       <w:spacing w:after="120" w:before="0"/>
       <w:contextualSpacing w:val="false"/>
     </w:pPr>
     <w:rPr/>
   </w:style>
-  <w:style w:styleId="style21" w:type="paragraph">
+  <w:style w:styleId="style30" w:type="paragraph">
     <w:name w:val="List"/>
-    <w:basedOn w:val="style20"/>
-    <w:next w:val="style21"/>
+    <w:basedOn w:val="style29"/>
+    <w:next w:val="style30"/>
     <w:pPr/>
     <w:rPr/>
   </w:style>
-  <w:style w:styleId="style22" w:type="paragraph">
+  <w:style w:styleId="style31" w:type="paragraph">
     <w:name w:val="Caption"/>
     <w:basedOn w:val="style0"/>
-    <w:next w:val="style22"/>
+    <w:next w:val="style31"/>
     <w:pPr>
       <w:suppressLineNumbers/>
       <w:spacing w:after="120" w:before="120"/>
@@ -3208,19 +3255,19 @@
       <w:szCs w:val="24"/>
     </w:rPr>
   </w:style>
-  <w:style w:styleId="style23" w:type="paragraph">
+  <w:style w:styleId="style32" w:type="paragraph">
     <w:name w:val="Index"/>
     <w:basedOn w:val="style0"/>
-    <w:next w:val="style23"/>
+    <w:next w:val="style32"/>
     <w:pPr>
       <w:suppressLineNumbers/>
     </w:pPr>
     <w:rPr/>
   </w:style>
-  <w:style w:styleId="style24" w:type="paragraph">
+  <w:style w:styleId="style33" w:type="paragraph">
     <w:name w:val="List Paragraph"/>
     <w:basedOn w:val="style0"/>
-    <w:next w:val="style24"/>
+    <w:next w:val="style33"/>
     <w:pPr>
       <w:spacing w:after="200" w:before="0"/>
       <w:ind w:hanging="0" w:left="720" w:right="0"/>
@@ -3228,10 +3275,10 @@
     </w:pPr>
     <w:rPr/>
   </w:style>
-  <w:style w:styleId="style25" w:type="paragraph">
+  <w:style w:styleId="style34" w:type="paragraph">
     <w:name w:val="Header"/>
     <w:basedOn w:val="style0"/>
-    <w:next w:val="style25"/>
+    <w:next w:val="style34"/>
     <w:pPr>
       <w:tabs>
         <w:tab w:leader="none" w:pos="4680" w:val="center"/>
@@ -3242,10 +3289,10 @@
     </w:pPr>
     <w:rPr/>
   </w:style>
-  <w:style w:styleId="style26" w:type="paragraph">
+  <w:style w:styleId="style35" w:type="paragraph">
     <w:name w:val="Footer"/>
     <w:basedOn w:val="style0"/>
-    <w:next w:val="style26"/>
+    <w:next w:val="style35"/>
     <w:pPr>
       <w:tabs>
         <w:tab w:leader="none" w:pos="4680" w:val="center"/>

</xml_diff>